<commit_message>
Add latest labs, demos, lectures
</commit_message>
<xml_diff>
--- a/Labs/Lab09/Lab09_Answers.docx
+++ b/Labs/Lab09/Lab09_Answers.docx
@@ -3,6 +3,19 @@
 <w:document xmlns:wpc="http://schemas.microsoft.com/office/word/2010/wordprocessingCanvas" xmlns:cx="http://schemas.microsoft.com/office/drawing/2014/chartex" xmlns:cx1="http://schemas.microsoft.com/office/drawing/2015/9/8/chartex" xmlns:cx2="http://schemas.microsoft.com/office/drawing/2015/10/21/chartex" xmlns:cx3="http://schemas.microsoft.com/office/drawing/2016/5/9/chartex" xmlns:cx4="http://schemas.microsoft.com/office/drawing/2016/5/10/chartex" xmlns:cx5="http://schemas.microsoft.com/office/drawing/2016/5/11/chartex" xmlns:cx6="http://schemas.microsoft.com/office/drawing/2016/5/12/chartex" xmlns:cx7="http://schemas.microsoft.com/office/drawing/2016/5/13/chartex" xmlns:cx8="http://schemas.microsoft.com/office/drawing/2016/5/14/chartex" xmlns:mc="http://schemas.openxmlformats.org/markup-compatibility/2006" xmlns:aink="http://schemas.microsoft.com/office/drawing/2016/ink" xmlns:am3d="http://schemas.microsoft.com/office/drawing/2017/model3d" xmlns:o="urn:schemas-microsoft-com:office:office" xmlns:r="http://schemas.openxmlformats.org/officeDocument/2006/relationships" xmlns:m="http://schemas.openxmlformats.org/officeDocument/2006/math" xmlns:v="urn:schemas-microsoft-com:vml" xmlns:wp14="http://schemas.microsoft.com/office/word/2010/wordprocessingDrawing" xmlns:wp="http://schemas.openxmlformats.org/drawingml/2006/wordprocessingDrawing" xmlns:w10="urn:schemas-microsoft-com:office:word" xmlns:w="http://schemas.openxmlformats.org/wordprocessingml/2006/main" xmlns:w14="http://schemas.microsoft.com/office/word/2010/wordml" xmlns:w15="http://schemas.microsoft.com/office/word/2012/wordml" xmlns:w16cid="http://schemas.microsoft.com/office/word/2016/wordml/cid" xmlns:w16se="http://schemas.microsoft.com/office/word/2015/wordml/symex" xmlns:wpg="http://schemas.microsoft.com/office/word/2010/wordprocessingGroup" xmlns:wpi="http://schemas.microsoft.com/office/word/2010/wordprocessingInk" xmlns:wne="http://schemas.microsoft.com/office/word/2006/wordml" xmlns:wps="http://schemas.microsoft.com/office/word/2010/wordprocessingShape" mc:Ignorable="w14 w15 w16se w16cid wp14">
   <w:body>
     <w:p>
+      <w:pPr>
+        <w:rPr>
+          <w:noProof/>
+        </w:rPr>
+      </w:pPr>
+    </w:p>
+    <w:p>
+      <w:r>
+        <w:rPr>
+          <w:noProof/>
+        </w:rPr>
+        <w:t>\</w:t>
+      </w:r>
       <w:r>
         <w:rPr>
           <w:noProof/>
@@ -538,13 +551,7 @@
           </w:tcPr>
           <w:p>
             <w:r>
-              <w:t>{1,2,3</w:t>
-            </w:r>
-            <w:r>
-              <w:t>,5</w:t>
-            </w:r>
-            <w:r>
-              <w:t>}</w:t>
+              <w:t>{1,2,3,5}</w:t>
             </w:r>
           </w:p>
         </w:tc>
@@ -554,13 +561,7 @@
           </w:tcPr>
           <w:p>
             <w:r>
-              <w:t>{1,2,</w:t>
-            </w:r>
-            <w:r>
-              <w:t>3,8</w:t>
-            </w:r>
-            <w:r>
-              <w:t>}</w:t>
+              <w:t>{1,2,3,8}</w:t>
             </w:r>
           </w:p>
         </w:tc>
@@ -570,13 +571,7 @@
           </w:tcPr>
           <w:p>
             <w:r>
-              <w:t>{1,2</w:t>
-            </w:r>
-            <w:r>
-              <w:t>,5</w:t>
-            </w:r>
-            <w:r>
-              <w:t>,6}</w:t>
+              <w:t>{1,2,5,6}</w:t>
             </w:r>
           </w:p>
         </w:tc>
@@ -638,6 +633,7 @@
           </w:tcPr>
           <w:p>
             <w:r>
+              <w:lastRenderedPageBreak/>
               <w:t>{1,2,3,5}</w:t>
             </w:r>
           </w:p>
@@ -699,21 +695,252 @@
     <w:p/>
     <w:p>
       <w:r>
+        <w:t>C5</w:t>
+      </w:r>
+      <w:r>
+        <w:t xml:space="preserve"> (after join)</w:t>
+      </w:r>
+    </w:p>
+    <w:tbl>
+      <w:tblPr>
+        <w:tblStyle w:val="TableGrid"/>
+        <w:tblW w:w="0" w:type="auto"/>
+        <w:tblLook w:val="04A0" w:firstRow="1" w:lastRow="0" w:firstColumn="1" w:lastColumn="0" w:noHBand="0" w:noVBand="1"/>
+      </w:tblPr>
+      <w:tblGrid>
+        <w:gridCol w:w="1132"/>
+      </w:tblGrid>
+      <w:tr>
+        <w:tc>
+          <w:tcPr>
+            <w:tcW w:w="1132" w:type="dxa"/>
+          </w:tcPr>
+          <w:p>
+            <w:r>
+              <w:t>{1,2,3,5,8}</w:t>
+            </w:r>
+          </w:p>
+        </w:tc>
+      </w:tr>
+      <w:tr>
+        <w:tc>
+          <w:tcPr>
+            <w:tcW w:w="1132" w:type="dxa"/>
+          </w:tcPr>
+          <w:p/>
+        </w:tc>
+      </w:tr>
+    </w:tbl>
+    <w:p/>
+    <w:p>
+      <w:r>
+        <w:t>C5 (after pruning) is empty</w:t>
+      </w:r>
+    </w:p>
+    <w:p/>
+    <w:p>
+      <w:r>
+        <w:t>L5</w:t>
+      </w:r>
+      <w:r>
+        <w:t xml:space="preserve"> is empty {}</w:t>
+      </w:r>
+    </w:p>
+    <w:p/>
+    <w:p>
+      <w:r>
+        <w:t>Problem 1.B</w:t>
+      </w:r>
+    </w:p>
+    <w:p>
+      <w:r>
+        <w:rPr>
+          <w:noProof/>
+        </w:rPr>
+        <w:drawing>
+          <wp:inline distT="0" distB="0" distL="0" distR="0" wp14:anchorId="24A97425" wp14:editId="365E15B4">
+            <wp:extent cx="5943600" cy="2377440"/>
+            <wp:effectExtent l="0" t="0" r="0" b="3810"/>
+            <wp:docPr id="4" name="Picture 4"/>
+            <wp:cNvGraphicFramePr>
+              <a:graphicFrameLocks xmlns:a="http://schemas.openxmlformats.org/drawingml/2006/main" noChangeAspect="1"/>
+            </wp:cNvGraphicFramePr>
+            <a:graphic xmlns:a="http://schemas.openxmlformats.org/drawingml/2006/main">
+              <a:graphicData uri="http://schemas.openxmlformats.org/drawingml/2006/picture">
+                <pic:pic xmlns:pic="http://schemas.openxmlformats.org/drawingml/2006/picture">
+                  <pic:nvPicPr>
+                    <pic:cNvPr id="0" name="Picture 1"/>
+                    <pic:cNvPicPr>
+                      <a:picLocks noChangeAspect="1" noChangeArrowheads="1"/>
+                    </pic:cNvPicPr>
+                  </pic:nvPicPr>
+                  <pic:blipFill>
+                    <a:blip r:embed="rId6" cstate="print">
+                      <a:extLst>
+                        <a:ext uri="{28A0092B-C50C-407E-A947-70E740481C1C}">
+                          <a14:useLocalDpi xmlns:a14="http://schemas.microsoft.com/office/drawing/2010/main" val="0"/>
+                        </a:ext>
+                      </a:extLst>
+                    </a:blip>
+                    <a:srcRect/>
+                    <a:stretch>
+                      <a:fillRect/>
+                    </a:stretch>
+                  </pic:blipFill>
+                  <pic:spPr bwMode="auto">
+                    <a:xfrm>
+                      <a:off x="0" y="0"/>
+                      <a:ext cx="5943600" cy="2377440"/>
+                    </a:xfrm>
+                    <a:prstGeom prst="rect">
+                      <a:avLst/>
+                    </a:prstGeom>
+                    <a:noFill/>
+                    <a:ln>
+                      <a:noFill/>
+                    </a:ln>
+                  </pic:spPr>
+                </pic:pic>
+              </a:graphicData>
+            </a:graphic>
+          </wp:inline>
+        </w:drawing>
+      </w:r>
+      <w:r>
+        <w:br w:type="page"/>
+      </w:r>
+    </w:p>
+    <w:p>
+      <w:r>
         <w:lastRenderedPageBreak/>
-        <w:t>C</w:t>
-      </w:r>
-      <w:r>
-        <w:t>5 is empty {}</w:t>
-      </w:r>
-    </w:p>
-    <w:p>
-      <w:r>
-        <w:br w:type="page"/>
-      </w:r>
-    </w:p>
-    <w:p>
-      <w:r>
-        <w:lastRenderedPageBreak/>
+        <w:t xml:space="preserve">R1 </w:t>
+      </w:r>
+      <w:r>
+        <w:t>{1,2}-</w:t>
+      </w:r>
+      <w:proofErr w:type="gramStart"/>
+      <w:r>
+        <w:t>&gt;{</w:t>
+      </w:r>
+      <w:proofErr w:type="gramEnd"/>
+      <w:r>
+        <w:t>3,5} – then confidence = 3/5 = 0.6</w:t>
+      </w:r>
+    </w:p>
+    <w:p>
+      <w:r>
+        <w:t xml:space="preserve">R2 </w:t>
+      </w:r>
+      <w:r>
+        <w:t>{1,3}-</w:t>
+      </w:r>
+      <w:proofErr w:type="gramStart"/>
+      <w:r>
+        <w:t>&gt;{</w:t>
+      </w:r>
+      <w:proofErr w:type="gramEnd"/>
+      <w:r>
+        <w:t xml:space="preserve">2,5} – then confidence = </w:t>
+      </w:r>
+      <w:r>
+        <w:t xml:space="preserve">3/4 </w:t>
+      </w:r>
+      <w:r>
+        <w:t>= .75</w:t>
+      </w:r>
+    </w:p>
+    <w:p>
+      <w:r>
+        <w:t xml:space="preserve">R3 </w:t>
+      </w:r>
+      <w:r>
+        <w:t>{1,5}-</w:t>
+      </w:r>
+      <w:proofErr w:type="gramStart"/>
+      <w:r>
+        <w:t>&gt;{</w:t>
+      </w:r>
+      <w:proofErr w:type="gramEnd"/>
+      <w:r>
+        <w:t>2,3} - then confidence = 3/4 = .75</w:t>
+      </w:r>
+    </w:p>
+    <w:p>
+      <w:r>
+        <w:t xml:space="preserve">R4 </w:t>
+      </w:r>
+      <w:r>
+        <w:t>{2,3}-</w:t>
+      </w:r>
+      <w:proofErr w:type="gramStart"/>
+      <w:r>
+        <w:t>&gt;{</w:t>
+      </w:r>
+      <w:proofErr w:type="gramEnd"/>
+      <w:r>
+        <w:t>1,5} - then confidence = 3/4 = .75</w:t>
+      </w:r>
+    </w:p>
+    <w:p>
+      <w:r>
+        <w:t xml:space="preserve">R5 </w:t>
+      </w:r>
+      <w:r>
+        <w:t>{2,5}-</w:t>
+      </w:r>
+      <w:proofErr w:type="gramStart"/>
+      <w:r>
+        <w:t>&gt;{</w:t>
+      </w:r>
+      <w:proofErr w:type="gramEnd"/>
+      <w:r>
+        <w:t>1,3} - then confidence = 3/4 = .75</w:t>
+      </w:r>
+    </w:p>
+    <w:p>
+      <w:r>
+        <w:t xml:space="preserve">R6 </w:t>
+      </w:r>
+      <w:r>
+        <w:t>{3,5}-</w:t>
+      </w:r>
+      <w:proofErr w:type="gramStart"/>
+      <w:r>
+        <w:t>&gt;{</w:t>
+      </w:r>
+      <w:proofErr w:type="gramEnd"/>
+      <w:r>
+        <w:t>1,2} - then confidence = 3/3 = 1</w:t>
+      </w:r>
+    </w:p>
+    <w:p/>
+    <w:p>
+      <w:r>
+        <w:t xml:space="preserve">If </w:t>
+      </w:r>
+      <w:proofErr w:type="spellStart"/>
+      <w:r>
+        <w:t>minConf</w:t>
+      </w:r>
+      <w:proofErr w:type="spellEnd"/>
+      <w:r>
+        <w:t xml:space="preserve"> = 0.8 </w:t>
+      </w:r>
+      <w:r>
+        <w:t>Then only strong rule is {3,5}-</w:t>
+      </w:r>
+      <w:proofErr w:type="gramStart"/>
+      <w:r>
+        <w:t>&gt;{</w:t>
+      </w:r>
+      <w:proofErr w:type="gramEnd"/>
+      <w:r>
+        <w:t>1,2}</w:t>
+      </w:r>
+    </w:p>
+    <w:p/>
+    <w:p>
+      <w:r>
         <w:t>Problem 2.</w:t>
       </w:r>
     </w:p>
@@ -740,7 +967,7 @@
                     </pic:cNvPicPr>
                   </pic:nvPicPr>
                   <pic:blipFill>
-                    <a:blip r:embed="rId6">
+                    <a:blip r:embed="rId7">
                       <a:extLst>
                         <a:ext uri="{28A0092B-C50C-407E-A947-70E740481C1C}">
                           <a14:useLocalDpi xmlns:a14="http://schemas.microsoft.com/office/drawing/2010/main" val="0"/>
@@ -775,13 +1002,16 @@
     <w:p/>
     <w:p>
       <w:r>
-        <w:t>c(</w:t>
+        <w:t>C</w:t>
+      </w:r>
+      <w:r>
+        <w:t>(</w:t>
       </w:r>
       <w:r>
         <w:rPr>
           <w:rFonts w:ascii="Cambria Math" w:hAnsi="Cambria Math" w:cs="Cambria Math"/>
         </w:rPr>
-        <w:t>𝑋</w:t>
+        <w:t>T</w:t>
       </w:r>
       <w:r>
         <w:t>→</w:t>
@@ -790,7 +1020,7 @@
         <w:rPr>
           <w:rFonts w:ascii="Cambria Math" w:hAnsi="Cambria Math" w:cs="Cambria Math"/>
         </w:rPr>
-        <w:t>𝑌</w:t>
+        <w:t>C</w:t>
       </w:r>
       <w:r>
         <w:t xml:space="preserve">) = </w:t>
@@ -801,13 +1031,28 @@
       </w:r>
       <w:proofErr w:type="gramEnd"/>
       <w:r>
-        <w:t xml:space="preserve">X </w:t>
+        <w:t>T</w:t>
+      </w:r>
+      <w:r>
+        <w:t xml:space="preserve"> </w:t>
       </w:r>
       <w:r>
         <w:sym w:font="Symbol" w:char="F0C8"/>
       </w:r>
       <w:r>
-        <w:t xml:space="preserve"> Y) / support(X)</w:t>
+        <w:t xml:space="preserve"> </w:t>
+      </w:r>
+      <w:r>
+        <w:t>C</w:t>
+      </w:r>
+      <w:r>
+        <w:t>) / support(</w:t>
+      </w:r>
+      <w:r>
+        <w:t>T</w:t>
+      </w:r>
+      <w:r>
+        <w:t>)</w:t>
       </w:r>
     </w:p>
     <w:p>
@@ -844,7 +1089,7 @@
         <w:rPr>
           <w:rFonts w:ascii="Cambria Math" w:hAnsi="Cambria Math" w:cs="Cambria Math"/>
         </w:rPr>
-        <w:t>𝑋</w:t>
+        <w:t>T</w:t>
       </w:r>
       <w:r>
         <w:t xml:space="preserve"> → </w:t>
@@ -853,7 +1098,7 @@
         <w:rPr>
           <w:rFonts w:ascii="Cambria Math" w:hAnsi="Cambria Math" w:cs="Cambria Math"/>
         </w:rPr>
-        <w:t>𝑌</w:t>
+        <w:t>C</w:t>
       </w:r>
       <w:r>
         <w:t xml:space="preserve"> = </w:t>
@@ -871,7 +1116,7 @@
         <w:rPr>
           <w:rFonts w:ascii="Cambria Math" w:hAnsi="Cambria Math" w:cs="Cambria Math"/>
         </w:rPr>
-        <w:t>𝑋</w:t>
+        <w:t>T</w:t>
       </w:r>
       <w:r>
         <w:t>→</w:t>
@@ -880,13 +1125,10 @@
         <w:rPr>
           <w:rFonts w:ascii="Cambria Math" w:hAnsi="Cambria Math" w:cs="Cambria Math"/>
         </w:rPr>
-        <w:t>𝑌</w:t>
-      </w:r>
-      <w:r>
-        <w:t xml:space="preserve">) </w:t>
-      </w:r>
-      <w:r>
-        <w:t xml:space="preserve">/ </w:t>
+        <w:t>C</w:t>
+      </w:r>
+      <w:r>
+        <w:t xml:space="preserve">) / </w:t>
       </w:r>
       <w:r>
         <w:rPr>
@@ -901,7 +1143,7 @@
         <w:rPr>
           <w:rFonts w:ascii="Cambria Math" w:hAnsi="Cambria Math" w:cs="Cambria Math"/>
         </w:rPr>
-        <w:t>𝑌</w:t>
+        <w:t>C</w:t>
       </w:r>
       <w:r>
         <w:t>)</w:t>
@@ -909,8 +1151,25 @@
     </w:p>
     <w:p>
       <w:r>
-        <w:t xml:space="preserve">31% / ((362+49) / (362+823+49+1527)) = </w:t>
-      </w:r>
+        <w:rPr>
+          <w:rFonts w:ascii="Cambria Math" w:hAnsi="Cambria Math" w:cs="Cambria Math"/>
+        </w:rPr>
+        <w:t>𝑠𝑢𝑝𝑝𝑜𝑟𝑡</w:t>
+      </w:r>
+      <w:r>
+        <w:t>(</w:t>
+      </w:r>
+      <w:r>
+        <w:rPr>
+          <w:rFonts w:ascii="Cambria Math" w:hAnsi="Cambria Math" w:cs="Cambria Math"/>
+        </w:rPr>
+        <w:t>C</w:t>
+      </w:r>
+      <w:r>
+        <w:t xml:space="preserve">) = ((362+49) / (362+823+49+1527)) = </w:t>
+      </w:r>
+    </w:p>
+    <w:p>
       <w:r>
         <w:t xml:space="preserve">31% / 15% = </w:t>
       </w:r>
@@ -986,7 +1245,7 @@
                     <pic:cNvPicPr/>
                   </pic:nvPicPr>
                   <pic:blipFill>
-                    <a:blip r:embed="rId7"/>
+                    <a:blip r:embed="rId8"/>
                     <a:stretch>
                       <a:fillRect/>
                     </a:stretch>
@@ -1016,10 +1275,7 @@
         </w:numPr>
       </w:pPr>
       <w:r>
-        <w:t>"tropical fruit"</w:t>
-      </w:r>
-      <w:r>
-        <w:t xml:space="preserve"> subset rules</w:t>
+        <w:t>"tropical fruit" subset rules</w:t>
       </w:r>
     </w:p>
     <w:p>
@@ -2576,6 +2832,17 @@
     </w:p>
     <w:p>
       <w:r>
+        <w:t>or</w:t>
+      </w:r>
+    </w:p>
+    <w:p>
+      <w:r>
+        <w:t>sub.rules.2 &lt;- subset(rules, (items %in% c("berries", "yogurt") &amp; lift &gt; 3)</w:t>
+      </w:r>
+    </w:p>
+    <w:p/>
+    <w:p>
+      <w:r>
         <w:t>inspect(sub.rules.2)</w:t>
       </w:r>
     </w:p>
@@ -2908,6 +3175,7 @@
           <w:color w:val="000000"/>
           <w:bdr w:val="none" w:sz="0" w:space="0" w:color="auto" w:frame="1"/>
         </w:rPr>
+        <w:lastRenderedPageBreak/>
         <w:t xml:space="preserve">[7] {other </w:t>
       </w:r>
       <w:proofErr w:type="spellStart"/>
@@ -3187,6 +3455,7 @@
     <w:lsdException w:name="HTML Sample" w:semiHidden="1" w:unhideWhenUsed="1"/>
     <w:lsdException w:name="HTML Typewriter" w:semiHidden="1" w:unhideWhenUsed="1"/>
     <w:lsdException w:name="HTML Variable" w:semiHidden="1" w:unhideWhenUsed="1"/>
+    <w:lsdException w:name="Normal Table" w:semiHidden="1" w:unhideWhenUsed="1"/>
     <w:lsdException w:name="annotation subject" w:semiHidden="1" w:unhideWhenUsed="1"/>
     <w:lsdException w:name="No List" w:semiHidden="1" w:unhideWhenUsed="1"/>
     <w:lsdException w:name="Outline List 1" w:semiHidden="1" w:unhideWhenUsed="1"/>
@@ -3233,8 +3502,10 @@
     <w:lsdException w:name="Table Subtle 2" w:semiHidden="1" w:unhideWhenUsed="1"/>
     <w:lsdException w:name="Table Web 1" w:semiHidden="1" w:unhideWhenUsed="1"/>
     <w:lsdException w:name="Table Web 2" w:semiHidden="1" w:unhideWhenUsed="1"/>
+    <w:lsdException w:name="Table Web 3" w:semiHidden="1" w:unhideWhenUsed="1"/>
     <w:lsdException w:name="Balloon Text" w:semiHidden="1" w:unhideWhenUsed="1"/>
     <w:lsdException w:name="Table Grid" w:uiPriority="39"/>
+    <w:lsdException w:name="Table Theme" w:semiHidden="1" w:unhideWhenUsed="1"/>
     <w:lsdException w:name="Placeholder Text" w:semiHidden="1"/>
     <w:lsdException w:name="No Spacing" w:uiPriority="1" w:qFormat="1"/>
     <w:lsdException w:name="Light Shading" w:uiPriority="60"/>

</xml_diff>